<commit_message>
New translations Facilitators_guidelines_Path_walking_Snail.docx (French)
</commit_message>
<xml_diff>
--- a/facilitation_guides/translation/fra/Facilitators_guidelines_Path_walking_Snail.docx
+++ b/facilitation_guides/translation/fra/Facilitators_guidelines_Path_walking_Snail.docx
@@ -105,7 +105,7 @@
                 <w:u w:val="none"/>
                 <w:vertAlign w:val="baseline"/>
               </w:rPr>
-              <w:t xml:space="preserve">Video Title</w:t>
+              <w:t xml:space="preserve">Titre de la vidéo</w:t>
             </w:r>
           </w:p>
         </w:tc>
@@ -246,7 +246,7 @@
                 <w:u w:val="none"/>
                 <w:vertAlign w:val="baseline"/>
               </w:rPr>
-              <w:t>Topic</w:t>
+              <w:t>Rubrique</w:t>
             </w:r>
           </w:p>
         </w:tc>
@@ -297,7 +297,7 @@
                 <w:u w:val="none"/>
                 <w:vertAlign w:val="baseline"/>
               </w:rPr>
-              <w:t>Geometry</w:t>
+              <w:t>Géométrie</w:t>
             </w:r>
           </w:p>
         </w:tc>
@@ -361,7 +361,7 @@
                 <w:shd w:fill="auto" w:val="clear"/>
                 <w:vertAlign w:val="baseline"/>
               </w:rPr>
-              <w:t>Aim(s)</w:t>
+              <w:t>Objectif(s)</w:t>
             </w:r>
           </w:p>
         </w:tc>
@@ -485,7 +485,7 @@
                 <w:shd w:fill="auto" w:val="clear"/>
                 <w:vertAlign w:val="baseline"/>
               </w:rPr>
-              <w:t>Length</w:t>
+              <w:t>Durée</w:t>
             </w:r>
           </w:p>
         </w:tc>
@@ -600,7 +600,7 @@
                 <w:u w:val="none"/>
                 <w:vertAlign w:val="baseline"/>
               </w:rPr>
-              <w:t xml:space="preserve">Camp Location</w:t>
+              <w:t xml:space="preserve">Lieu du camp</w:t>
             </w:r>
           </w:p>
         </w:tc>
@@ -708,7 +708,7 @@
                 <w:shd w:fill="auto" w:val="clear"/>
                 <w:vertAlign w:val="baseline"/>
               </w:rPr>
-              <w:t>Facilitators</w:t>
+              <w:t>Animateurs</w:t>
             </w:r>
           </w:p>
         </w:tc>
@@ -807,7 +807,7 @@
                 <w:u w:val="none"/>
                 <w:vertAlign w:val="baseline"/>
               </w:rPr>
-              <w:t xml:space="preserve">N. of students</w:t>
+              <w:t xml:space="preserve">N. des étudiants</w:t>
             </w:r>
           </w:p>
         </w:tc>
@@ -1014,7 +1014,7 @@
                 <w:shd w:fill="auto" w:val="clear"/>
                 <w:vertAlign w:val="baseline"/>
               </w:rPr>
-              <w:t>Resources</w:t>
+              <w:t xml:space="preserve">Les ressources</w:t>
             </w:r>
           </w:p>
           <w:p>
@@ -1061,7 +1061,7 @@
                 <w:shd w:fill="auto" w:val="clear"/>
                 <w:vertAlign w:val="baseline"/>
               </w:rPr>
-              <w:t>needed</w:t>
+              <w:t>nécessaires</w:t>
             </w:r>
           </w:p>
         </w:tc>
@@ -1185,7 +1185,7 @@
                 <w:shd w:fill="auto" w:val="clear"/>
                 <w:vertAlign w:val="baseline"/>
               </w:rPr>
-              <w:t>Preparations</w:t>
+              <w:t>Préparations</w:t>
             </w:r>
           </w:p>
         </w:tc>
@@ -1325,7 +1325,7 @@
                 <w:shd w:fill="auto" w:val="clear"/>
                 <w:vertAlign w:val="baseline"/>
               </w:rPr>
-              <w:t xml:space="preserve">Video time</w:t>
+              <w:t xml:space="preserve">Temps de la vidéo</w:t>
             </w:r>
           </w:p>
         </w:tc>
@@ -1385,7 +1385,7 @@
                 <w:shd w:fill="auto" w:val="clear"/>
                 <w:vertAlign w:val="baseline"/>
               </w:rPr>
-              <w:t xml:space="preserve">What facilitator does</w:t>
+              <w:t xml:space="preserve">Ce que fait le facilitateur</w:t>
             </w:r>
           </w:p>
         </w:tc>
@@ -1444,7 +1444,7 @@
                 <w:shd w:fill="auto" w:val="clear"/>
                 <w:vertAlign w:val="baseline"/>
               </w:rPr>
-              <w:t xml:space="preserve">What learners do</w:t>
+              <w:t xml:space="preserve">Ce que font les apprenants</w:t>
             </w:r>
           </w:p>
         </w:tc>
@@ -1557,7 +1557,7 @@
                 <w:u w:val="none"/>
                 <w:vertAlign w:val="baseline"/>
               </w:rPr>
-              <w:t xml:space="preserve">General VMC Video Introduction</w:t>
+              <w:t xml:space="preserve">Vidéo générale introduisant le CVM</w:t>
             </w:r>
           </w:p>
         </w:tc>

</xml_diff>